<commit_message>
ignore null in data start, end date to 31.12.24
</commit_message>
<xml_diff>
--- a/אסטרטגיית מסחר גסי ליברמור.docx
+++ b/אסטרטגיית מסחר גסי ליברמור.docx
@@ -11,6 +11,8 @@
           <w:rtl/>
         </w:rPr>
       </w:pPr>
+      <w:bookmarkStart w:id="0" w:name="_Hlk198818848"/>
+      <w:bookmarkEnd w:id="0"/>
       <w:r>
         <w:rPr>
           <w:rFonts w:hint="cs"/>
@@ -19,24 +21,56 @@
           <w:u w:val="single"/>
           <w:rtl/>
         </w:rPr>
-        <w:t xml:space="preserve">פרויקט אלגוטריידינג </w:t>
-      </w:r>
-    </w:p>
-    <w:p>
-      <w:pPr>
-        <w:rPr>
-          <w:sz w:val="20"/>
-          <w:szCs w:val="20"/>
-        </w:rPr>
-      </w:pPr>
-      <w:r>
-        <w:rPr>
-          <w:sz w:val="20"/>
-          <w:szCs w:val="20"/>
-          <w:rtl/>
-        </w:rPr>
-        <w:t>תוכנית עבודה לאסטרטגיית מסחר בהשראת ג'סי ליברמור</w:t>
-      </w:r>
+        <w:t xml:space="preserve">פרויקט </w:t>
+      </w:r>
+      <w:proofErr w:type="spellStart"/>
+      <w:r>
+        <w:rPr>
+          <w:rFonts w:hint="cs"/>
+          <w:b/>
+          <w:bCs/>
+          <w:u w:val="single"/>
+          <w:rtl/>
+        </w:rPr>
+        <w:t>אלגוטריידינג</w:t>
+      </w:r>
+      <w:proofErr w:type="spellEnd"/>
+      <w:r>
+        <w:rPr>
+          <w:rFonts w:hint="cs"/>
+          <w:b/>
+          <w:bCs/>
+          <w:u w:val="single"/>
+          <w:rtl/>
+        </w:rPr>
+        <w:t xml:space="preserve"> </w:t>
+      </w:r>
+    </w:p>
+    <w:p>
+      <w:pPr>
+        <w:rPr>
+          <w:sz w:val="20"/>
+          <w:szCs w:val="20"/>
+        </w:rPr>
+      </w:pPr>
+      <w:r>
+        <w:rPr>
+          <w:sz w:val="20"/>
+          <w:szCs w:val="20"/>
+          <w:rtl/>
+        </w:rPr>
+        <w:t xml:space="preserve">תוכנית עבודה לאסטרטגיית מסחר בהשראת ג'סי </w:t>
+      </w:r>
+      <w:proofErr w:type="spellStart"/>
+      <w:r>
+        <w:rPr>
+          <w:sz w:val="20"/>
+          <w:szCs w:val="20"/>
+          <w:rtl/>
+        </w:rPr>
+        <w:t>ליברמור</w:t>
+      </w:r>
+      <w:proofErr w:type="spellEnd"/>
     </w:p>
     <w:p>
       <w:pPr>
@@ -74,7 +108,25 @@
           <w:szCs w:val="20"/>
           <w:rtl/>
         </w:rPr>
-        <w:t>לזהות מגמות שוק, סקטורים מובילים ומניות בעלות מומנטום מובהק, ולבצע מסחר מבוסס פריצות תוך ניהול סיכונים מוקפד. האסטרטגיה שואבת השראה מהגישה של ג'סי ליברמור: "אל תנסה לחזות את השוק - חכה לאישור מהמגמה, ואז פעל בנחישות</w:t>
+        <w:t xml:space="preserve">לזהות מגמות שוק, סקטורים מובילים ומניות בעלות מומנטום מובהק, ולבצע מסחר מבוסס פריצות תוך ניהול סיכונים מוקפד. האסטרטגיה שואבת השראה מהגישה של ג'סי </w:t>
+      </w:r>
+      <w:proofErr w:type="spellStart"/>
+      <w:r>
+        <w:rPr>
+          <w:sz w:val="20"/>
+          <w:szCs w:val="20"/>
+          <w:rtl/>
+        </w:rPr>
+        <w:t>ליברמור</w:t>
+      </w:r>
+      <w:proofErr w:type="spellEnd"/>
+      <w:r>
+        <w:rPr>
+          <w:sz w:val="20"/>
+          <w:szCs w:val="20"/>
+          <w:rtl/>
+        </w:rPr>
+        <w:t>: "אל תנסה לחזות את השוק - חכה לאישור מהמגמה, ואז פעל בנחישות</w:t>
       </w:r>
       <w:r>
         <w:rPr>
@@ -144,7 +196,25 @@
           <w:szCs w:val="20"/>
           <w:rtl/>
         </w:rPr>
-        <w:t>הדבר החשוב ביותר במסחר הוא לדעת האם אתה בשוק שורי או דובי." (ליברמור)</w:t>
+        <w:t>הדבר החשוב ביותר במסחר הוא לדעת האם אתה בשוק שורי או דובי." (</w:t>
+      </w:r>
+      <w:proofErr w:type="spellStart"/>
+      <w:r>
+        <w:rPr>
+          <w:sz w:val="20"/>
+          <w:szCs w:val="20"/>
+          <w:rtl/>
+        </w:rPr>
+        <w:t>ליברמור</w:t>
+      </w:r>
+      <w:proofErr w:type="spellEnd"/>
+      <w:r>
+        <w:rPr>
+          <w:sz w:val="20"/>
+          <w:szCs w:val="20"/>
+          <w:rtl/>
+        </w:rPr>
+        <w:t>)</w:t>
       </w:r>
     </w:p>
     <w:p>
@@ -482,7 +552,25 @@
           <w:szCs w:val="20"/>
           <w:rtl/>
         </w:rPr>
-        <w:t>תבניות מסחר – קוביות דארווס ופריצות עם ווליום</w:t>
+        <w:t xml:space="preserve">תבניות מסחר – קוביות </w:t>
+      </w:r>
+      <w:proofErr w:type="spellStart"/>
+      <w:r>
+        <w:rPr>
+          <w:sz w:val="20"/>
+          <w:szCs w:val="20"/>
+          <w:rtl/>
+        </w:rPr>
+        <w:t>דארווס</w:t>
+      </w:r>
+      <w:proofErr w:type="spellEnd"/>
+      <w:r>
+        <w:rPr>
+          <w:sz w:val="20"/>
+          <w:szCs w:val="20"/>
+          <w:rtl/>
+        </w:rPr>
+        <w:t xml:space="preserve"> ופריצות עם ווליום</w:t>
       </w:r>
     </w:p>
     <w:p>
@@ -502,7 +590,25 @@
           <w:szCs w:val="20"/>
           <w:rtl/>
         </w:rPr>
-        <w:t>נזהה תבנית דארווס (טווח מחירים שנשבר מעלה)</w:t>
+        <w:t xml:space="preserve">נזהה תבנית </w:t>
+      </w:r>
+      <w:proofErr w:type="spellStart"/>
+      <w:r>
+        <w:rPr>
+          <w:sz w:val="20"/>
+          <w:szCs w:val="20"/>
+          <w:rtl/>
+        </w:rPr>
+        <w:t>דארווס</w:t>
+      </w:r>
+      <w:proofErr w:type="spellEnd"/>
+      <w:r>
+        <w:rPr>
+          <w:sz w:val="20"/>
+          <w:szCs w:val="20"/>
+          <w:rtl/>
+        </w:rPr>
+        <w:t xml:space="preserve"> (טווח מחירים שנשבר מעלה)</w:t>
       </w:r>
       <w:r>
         <w:rPr>
@@ -713,7 +819,25 @@
           <w:szCs w:val="20"/>
           <w:rtl/>
         </w:rPr>
-        <w:t>המפתח לרווחים גדולים הוא להחזיק מניות מנצחות ולחתוך את ההפסדים מהר." (ליברמור)</w:t>
+        <w:t>המפתח לרווחים גדולים הוא להחזיק מניות מנצחות ולחתוך את ההפסדים מהר." (</w:t>
+      </w:r>
+      <w:proofErr w:type="spellStart"/>
+      <w:r>
+        <w:rPr>
+          <w:sz w:val="20"/>
+          <w:szCs w:val="20"/>
+          <w:rtl/>
+        </w:rPr>
+        <w:t>ליברמור</w:t>
+      </w:r>
+      <w:proofErr w:type="spellEnd"/>
+      <w:r>
+        <w:rPr>
+          <w:sz w:val="20"/>
+          <w:szCs w:val="20"/>
+          <w:rtl/>
+        </w:rPr>
+        <w:t>)</w:t>
       </w:r>
     </w:p>
     <w:p>
@@ -742,8 +866,19 @@
           <w:szCs w:val="20"/>
           <w:rtl/>
         </w:rPr>
-        <w:t xml:space="preserve"> לפי קופסת הדארווס</w:t>
-      </w:r>
+        <w:t xml:space="preserve"> לפי קופסת </w:t>
+      </w:r>
+      <w:proofErr w:type="spellStart"/>
+      <w:r>
+        <w:rPr>
+          <w:rFonts w:hint="cs"/>
+          <w:sz w:val="20"/>
+          <w:szCs w:val="20"/>
+          <w:rtl/>
+        </w:rPr>
+        <w:t>הדארווס</w:t>
+      </w:r>
+      <w:proofErr w:type="spellEnd"/>
       <w:r>
         <w:rPr>
           <w:sz w:val="20"/>
@@ -963,8 +1098,18 @@
           <w:szCs w:val="20"/>
           <w:rtl/>
         </w:rPr>
-        <w:t>סיכום פילוסופי – מסחר בסגנון ליברמור</w:t>
-      </w:r>
+        <w:t xml:space="preserve">סיכום פילוסופי – מסחר בסגנון </w:t>
+      </w:r>
+      <w:proofErr w:type="spellStart"/>
+      <w:r>
+        <w:rPr>
+          <w:sz w:val="20"/>
+          <w:szCs w:val="20"/>
+          <w:rtl/>
+        </w:rPr>
+        <w:t>ליברמור</w:t>
+      </w:r>
+      <w:proofErr w:type="spellEnd"/>
       <w:r>
         <w:rPr>
           <w:sz w:val="20"/>
@@ -1180,7 +1325,15 @@
           <w:sz w:val="20"/>
           <w:szCs w:val="20"/>
         </w:rPr>
-        <w:t>Darvas Box</w:t>
+        <w:t xml:space="preserve">Darvas </w:t>
+      </w:r>
+      <w:proofErr w:type="gramStart"/>
+      <w:r>
+        <w:rPr>
+          <w:sz w:val="20"/>
+          <w:szCs w:val="20"/>
+        </w:rPr>
+        <w:t>Box</w:t>
       </w:r>
       <w:r>
         <w:rPr>
@@ -1198,6 +1351,7 @@
         </w:rPr>
         <w:t xml:space="preserve">  ,</w:t>
       </w:r>
+      <w:proofErr w:type="gramEnd"/>
       <w:r>
         <w:rPr>
           <w:sz w:val="20"/>
@@ -1228,7 +1382,16 @@
           <w:sz w:val="20"/>
           <w:szCs w:val="20"/>
         </w:rPr>
-        <w:t>Distribution Line</w:t>
+        <w:t xml:space="preserve">Distribution </w:t>
+      </w:r>
+      <w:proofErr w:type="spellStart"/>
+      <w:proofErr w:type="gramStart"/>
+      <w:r>
+        <w:rPr>
+          <w:sz w:val="20"/>
+          <w:szCs w:val="20"/>
+        </w:rPr>
+        <w:t>Line</w:t>
       </w:r>
       <w:r>
         <w:rPr>
@@ -1237,21 +1400,32 @@
         </w:rPr>
         <w:t>,MFI</w:t>
       </w:r>
-    </w:p>
-    <w:p>
-      <w:pPr>
-        <w:rPr>
-          <w:sz w:val="20"/>
-          <w:szCs w:val="20"/>
-          <w:rtl/>
-        </w:rPr>
-      </w:pPr>
-      <w:r>
-        <w:rPr>
-          <w:sz w:val="20"/>
-          <w:szCs w:val="20"/>
-        </w:rPr>
-        <w:t>SMA,EMA,MACD,ADX</w:t>
+      <w:proofErr w:type="spellEnd"/>
+      <w:proofErr w:type="gramEnd"/>
+    </w:p>
+    <w:p>
+      <w:pPr>
+        <w:rPr>
+          <w:sz w:val="20"/>
+          <w:szCs w:val="20"/>
+          <w:rtl/>
+        </w:rPr>
+      </w:pPr>
+      <w:proofErr w:type="gramStart"/>
+      <w:r>
+        <w:rPr>
+          <w:sz w:val="20"/>
+          <w:szCs w:val="20"/>
+        </w:rPr>
+        <w:t>SMA,EMA</w:t>
+      </w:r>
+      <w:proofErr w:type="gramEnd"/>
+      <w:r>
+        <w:rPr>
+          <w:sz w:val="20"/>
+          <w:szCs w:val="20"/>
+        </w:rPr>
+        <w:t>,MACD,ADX</w:t>
       </w:r>
     </w:p>
     <w:p>
@@ -1298,7 +1472,23 @@
           <w:sz w:val="20"/>
           <w:szCs w:val="20"/>
         </w:rPr>
-        <w:t xml:space="preserve"> Python, TradingView </w:t>
+        <w:t xml:space="preserve"> Python, </w:t>
+      </w:r>
+      <w:proofErr w:type="spellStart"/>
+      <w:r>
+        <w:rPr>
+          <w:sz w:val="20"/>
+          <w:szCs w:val="20"/>
+        </w:rPr>
+        <w:t>TradingView</w:t>
+      </w:r>
+      <w:proofErr w:type="spellEnd"/>
+      <w:r>
+        <w:rPr>
+          <w:sz w:val="20"/>
+          <w:szCs w:val="20"/>
+        </w:rPr>
+        <w:t xml:space="preserve"> </w:t>
       </w:r>
       <w:r>
         <w:rPr>
@@ -1313,7 +1503,23 @@
           <w:sz w:val="20"/>
           <w:szCs w:val="20"/>
         </w:rPr>
-        <w:t xml:space="preserve"> Backtesting. </w:t>
+        <w:t xml:space="preserve"> </w:t>
+      </w:r>
+      <w:proofErr w:type="spellStart"/>
+      <w:r>
+        <w:rPr>
+          <w:sz w:val="20"/>
+          <w:szCs w:val="20"/>
+        </w:rPr>
+        <w:t>Backtesting</w:t>
+      </w:r>
+      <w:proofErr w:type="spellEnd"/>
+      <w:r>
+        <w:rPr>
+          <w:sz w:val="20"/>
+          <w:szCs w:val="20"/>
+        </w:rPr>
+        <w:t xml:space="preserve">. </w:t>
       </w:r>
       <w:r>
         <w:rPr>
@@ -1385,7 +1591,23 @@
           <w:rFonts w:hint="cs"/>
           <w:rtl/>
         </w:rPr>
-        <w:t xml:space="preserve"> לתקופת זמן מסויימת מוריד למחשב ואז נותן לאלגוריתם לרוץ על הדאטה ב </w:t>
+        <w:t xml:space="preserve"> לתקופת זמן </w:t>
+      </w:r>
+      <w:proofErr w:type="spellStart"/>
+      <w:r>
+        <w:rPr>
+          <w:rFonts w:hint="cs"/>
+          <w:rtl/>
+        </w:rPr>
+        <w:t>מסויימת</w:t>
+      </w:r>
+      <w:proofErr w:type="spellEnd"/>
+      <w:r>
+        <w:rPr>
+          <w:rFonts w:hint="cs"/>
+          <w:rtl/>
+        </w:rPr>
+        <w:t xml:space="preserve"> מוריד למחשב ואז נותן לאלגוריתם לרוץ על הדאטה ב </w:t>
       </w:r>
       <w:r>
         <w:t>IDE</w:t>
@@ -1459,7 +1681,39 @@
           <w:rtl/>
         </w:rPr>
         <w:lastRenderedPageBreak/>
-        <w:t xml:space="preserve">איזה נתונים אתה חושב שצריך להציג בסוף? תשואה דרוודאון שארפ לוז עסקאות עם רווחים ספציפיים וכו </w:t>
+        <w:t xml:space="preserve">איזה נתונים אתה חושב שצריך להציג בסוף? תשואה </w:t>
+      </w:r>
+      <w:proofErr w:type="spellStart"/>
+      <w:r>
+        <w:rPr>
+          <w:rFonts w:hint="cs"/>
+          <w:rtl/>
+        </w:rPr>
+        <w:t>דרוודאון</w:t>
+      </w:r>
+      <w:proofErr w:type="spellEnd"/>
+      <w:r>
+        <w:rPr>
+          <w:rFonts w:hint="cs"/>
+          <w:rtl/>
+        </w:rPr>
+        <w:t xml:space="preserve"> שארפ לוז עסקאות עם רווחים ספציפיים </w:t>
+      </w:r>
+      <w:proofErr w:type="spellStart"/>
+      <w:r>
+        <w:rPr>
+          <w:rFonts w:hint="cs"/>
+          <w:rtl/>
+        </w:rPr>
+        <w:t>וכו</w:t>
+      </w:r>
+      <w:proofErr w:type="spellEnd"/>
+      <w:r>
+        <w:rPr>
+          <w:rFonts w:hint="cs"/>
+          <w:rtl/>
+        </w:rPr>
+        <w:t xml:space="preserve"> </w:t>
       </w:r>
     </w:p>
     <w:p>
@@ -1489,22 +1743,32 @@
           <w:rtl/>
         </w:rPr>
       </w:pPr>
-    </w:p>
-    <w:p>
-      <w:pPr>
-        <w:rPr>
-          <w:rtl/>
-        </w:rPr>
-      </w:pPr>
       <w:r>
         <w:rPr>
           <w:rFonts w:cs="Arial"/>
+          <w:noProof/>
           <w:rtl/>
         </w:rPr>
         <w:drawing>
-          <wp:inline distT="0" distB="0" distL="0" distR="0" wp14:anchorId="07160BDF" wp14:editId="51435BFC">
+          <wp:anchor distT="0" distB="0" distL="114300" distR="114300" simplePos="0" relativeHeight="251658240" behindDoc="0" locked="0" layoutInCell="1" allowOverlap="1" wp14:anchorId="38F53C45" wp14:editId="6EEFB052">
+            <wp:simplePos x="0" y="0"/>
+            <wp:positionH relativeFrom="column">
+              <wp:posOffset>-3629</wp:posOffset>
+            </wp:positionH>
+            <wp:positionV relativeFrom="paragraph">
+              <wp:posOffset>-363</wp:posOffset>
+            </wp:positionV>
             <wp:extent cx="5274310" cy="1797050"/>
             <wp:effectExtent l="0" t="0" r="2540" b="0"/>
+            <wp:wrapThrough wrapText="bothSides">
+              <wp:wrapPolygon edited="0">
+                <wp:start x="0" y="0"/>
+                <wp:lineTo x="0" y="21295"/>
+                <wp:lineTo x="21532" y="21295"/>
+                <wp:lineTo x="21532" y="0"/>
+                <wp:lineTo x="0" y="0"/>
+              </wp:wrapPolygon>
+            </wp:wrapThrough>
             <wp:docPr id="1" name="תמונה 1"/>
             <wp:cNvGraphicFramePr>
               <a:graphicFrameLocks xmlns:a="http://schemas.openxmlformats.org/drawingml/2006/main" noChangeAspect="1"/>
@@ -1517,7 +1781,13 @@
                     <pic:cNvPicPr/>
                   </pic:nvPicPr>
                   <pic:blipFill>
-                    <a:blip r:embed="rId5"/>
+                    <a:blip r:embed="rId5" cstate="print">
+                      <a:extLst>
+                        <a:ext uri="{28A0092B-C50C-407E-A947-70E740481C1C}">
+                          <a14:useLocalDpi xmlns:a14="http://schemas.microsoft.com/office/drawing/2010/main" val="0"/>
+                        </a:ext>
+                      </a:extLst>
+                    </a:blip>
                     <a:stretch>
                       <a:fillRect/>
                     </a:stretch>
@@ -1534,9 +1804,547 @@
                 </pic:pic>
               </a:graphicData>
             </a:graphic>
-          </wp:inline>
+            <wp14:sizeRelH relativeFrom="page">
+              <wp14:pctWidth>0</wp14:pctWidth>
+            </wp14:sizeRelH>
+            <wp14:sizeRelV relativeFrom="page">
+              <wp14:pctHeight>0</wp14:pctHeight>
+            </wp14:sizeRelV>
+          </wp:anchor>
         </w:drawing>
       </w:r>
+    </w:p>
+    <w:p>
+      <w:pPr>
+        <w:rPr>
+          <w:rtl/>
+        </w:rPr>
+      </w:pPr>
+      <w:r>
+        <w:rPr>
+          <w:rFonts w:hint="cs"/>
+          <w:rtl/>
+        </w:rPr>
+        <w:t>נקודות לעבודה:</w:t>
+      </w:r>
+    </w:p>
+    <w:p>
+      <w:pPr>
+        <w:rPr>
+          <w:rtl/>
+        </w:rPr>
+      </w:pPr>
+      <w:r>
+        <w:rPr>
+          <w:rFonts w:hint="cs"/>
+          <w:rtl/>
+        </w:rPr>
+        <w:t xml:space="preserve">כתיבת פונקציה שתעבור על הדאטה ותמצא אם יש ערכים חריגים, במידה וכן </w:t>
+      </w:r>
+      <w:r>
+        <w:rPr>
+          <w:rFonts w:hint="cs"/>
+          <w:rtl/>
+        </w:rPr>
+        <w:t>לקחת ממוצע של יום לפני יום אחרי (או כל פתרון אחר).</w:t>
+      </w:r>
+      <w:r>
+        <w:rPr>
+          <w:rtl/>
+        </w:rPr>
+        <w:br/>
+      </w:r>
+      <w:r>
+        <w:rPr>
+          <w:rFonts w:hint="cs"/>
+          <w:rtl/>
+        </w:rPr>
+        <w:t xml:space="preserve">כתיבת פונקציה שתעבור על הדאטה ותבדוק אם יש ערכי </w:t>
+      </w:r>
+      <w:r>
+        <w:t>Null</w:t>
+      </w:r>
+      <w:r>
+        <w:rPr>
+          <w:rFonts w:hint="cs"/>
+          <w:rtl/>
+        </w:rPr>
+        <w:t xml:space="preserve"> במקום כלשהו. גם למלא עם משהו ריאלי </w:t>
+      </w:r>
+    </w:p>
+    <w:p>
+      <w:pPr>
+        <w:rPr>
+          <w:rtl/>
+        </w:rPr>
+      </w:pPr>
+      <w:r>
+        <w:rPr>
+          <w:rFonts w:hint="cs"/>
+          <w:rtl/>
+        </w:rPr>
+        <w:t>הוספת אינדיקטורים</w:t>
+      </w:r>
+      <w:r>
+        <w:rPr>
+          <w:rFonts w:hint="cs"/>
+          <w:rtl/>
+        </w:rPr>
+        <w:t xml:space="preserve"> עבור מניות: </w:t>
+      </w:r>
+      <w:r>
+        <w:rPr>
+          <w:rFonts w:hint="cs"/>
+          <w:rtl/>
+        </w:rPr>
+        <w:t>להוסיף אינדיקטור שמתייחס לווליום מסחר ונותן איתות כאשר הווליו</w:t>
+      </w:r>
+      <w:r>
+        <w:rPr>
+          <w:rFonts w:hint="cs"/>
+          <w:rtl/>
+        </w:rPr>
+        <w:t>ם</w:t>
+      </w:r>
+      <w:r>
+        <w:rPr>
+          <w:rFonts w:hint="cs"/>
+          <w:rtl/>
+        </w:rPr>
+        <w:t xml:space="preserve"> הוא מעל הממוצע. אינדיקטור שמתייחס לקוביות </w:t>
+      </w:r>
+      <w:proofErr w:type="spellStart"/>
+      <w:r>
+        <w:rPr>
+          <w:rFonts w:hint="cs"/>
+          <w:rtl/>
+        </w:rPr>
+        <w:t>דארווס</w:t>
+      </w:r>
+      <w:proofErr w:type="spellEnd"/>
+      <w:r>
+        <w:rPr>
+          <w:rFonts w:hint="cs"/>
+          <w:rtl/>
+        </w:rPr>
+        <w:t xml:space="preserve">. </w:t>
+      </w:r>
+      <w:r>
+        <w:rPr>
+          <w:rtl/>
+        </w:rPr>
+        <w:br/>
+      </w:r>
+      <w:r>
+        <w:rPr>
+          <w:rFonts w:hint="cs"/>
+          <w:rtl/>
+        </w:rPr>
+        <w:t xml:space="preserve">הוספת כל האינדיקטורים האלה </w:t>
+      </w:r>
+      <w:proofErr w:type="spellStart"/>
+      <w:r>
+        <w:rPr>
+          <w:rFonts w:hint="cs"/>
+          <w:rtl/>
+        </w:rPr>
+        <w:t>לדאטהבייס</w:t>
+      </w:r>
+      <w:proofErr w:type="spellEnd"/>
+      <w:r>
+        <w:rPr>
+          <w:rFonts w:hint="cs"/>
+          <w:rtl/>
+        </w:rPr>
+        <w:t xml:space="preserve"> לפי כל מנייה רלוונטית. הוספת עוד אינדיקטורים לפי הצורך.</w:t>
+      </w:r>
+    </w:p>
+    <w:p>
+      <w:pPr>
+        <w:rPr>
+          <w:rtl/>
+        </w:rPr>
+      </w:pPr>
+      <w:r>
+        <w:rPr>
+          <w:rFonts w:hint="cs"/>
+          <w:rtl/>
+        </w:rPr>
+        <w:t xml:space="preserve">בדיקה על השוק הכללי, בדיקה של מצב השוק בהתבסס על אינדיקטורים (לפחות 2) שיסמנו מגמת עלייה ומגמת ירידה. אפשר להוסיף את השוק בתור </w:t>
+      </w:r>
+      <w:proofErr w:type="spellStart"/>
+      <w:r>
+        <w:rPr>
+          <w:rFonts w:hint="cs"/>
+          <w:rtl/>
+        </w:rPr>
+        <w:t>דאטהבייס</w:t>
+      </w:r>
+      <w:proofErr w:type="spellEnd"/>
+      <w:r>
+        <w:rPr>
+          <w:rFonts w:hint="cs"/>
+          <w:rtl/>
+        </w:rPr>
+        <w:t xml:space="preserve"> נפרד אולי. או נמצע ניתוח פעם אחת על הדאטה מהשוק ונשמור במערך את האיתות הסופי של השוק עבור כל יום מסחר. </w:t>
+      </w:r>
+      <w:r>
+        <w:rPr>
+          <w:rtl/>
+        </w:rPr>
+        <w:br/>
+      </w:r>
+      <w:r>
+        <w:rPr>
+          <w:rFonts w:hint="cs"/>
+          <w:rtl/>
+        </w:rPr>
+        <w:t xml:space="preserve">לדוגמה מטריצה 10*365 שאומרת עבור כל שנה ועבור כל יום -1 לשוק יורד 0 שוק ניטרלי 1 שוק עולה. </w:t>
+      </w:r>
+    </w:p>
+    <w:p>
+      <w:pPr>
+        <w:rPr>
+          <w:rtl/>
+        </w:rPr>
+      </w:pPr>
+      <w:r>
+        <w:rPr>
+          <w:rFonts w:hint="cs"/>
+          <w:rtl/>
+        </w:rPr>
+        <w:t>בדיקה של סקטורים ניתן לעשות עם אותה לוגיקה שעשינו על השוק הכללי ונשמור את זה במטריצה עבור כל סקטור ונגיד אם הוא חזק מהשוק, כמו השוק, או חלש מהשוק. (לדעתי זו יכולה להיות תוספת אחרי שאר הדברים כי כרגע זה פחות דחוף)</w:t>
+      </w:r>
+    </w:p>
+    <w:p>
+      <w:pPr>
+        <w:rPr>
+          <w:rtl/>
+        </w:rPr>
+      </w:pPr>
+      <w:r>
+        <w:rPr>
+          <w:rFonts w:hint="cs"/>
+          <w:rtl/>
+        </w:rPr>
+        <w:t xml:space="preserve">ניהול </w:t>
+      </w:r>
+      <w:proofErr w:type="spellStart"/>
+      <w:r>
+        <w:rPr>
+          <w:rFonts w:hint="cs"/>
+          <w:rtl/>
+        </w:rPr>
+        <w:t>טריידים</w:t>
+      </w:r>
+      <w:proofErr w:type="spellEnd"/>
+      <w:r>
+        <w:rPr>
+          <w:rFonts w:hint="cs"/>
+          <w:rtl/>
+        </w:rPr>
+        <w:t xml:space="preserve">. בתיאוריה </w:t>
+      </w:r>
+      <w:proofErr w:type="spellStart"/>
+      <w:r>
+        <w:rPr>
+          <w:rFonts w:hint="cs"/>
+          <w:rtl/>
+        </w:rPr>
+        <w:t>הקוביית</w:t>
+      </w:r>
+      <w:proofErr w:type="spellEnd"/>
+      <w:r>
+        <w:rPr>
+          <w:rFonts w:hint="cs"/>
+          <w:rtl/>
+        </w:rPr>
+        <w:t xml:space="preserve"> </w:t>
+      </w:r>
+      <w:proofErr w:type="spellStart"/>
+      <w:r>
+        <w:rPr>
+          <w:rFonts w:hint="cs"/>
+          <w:rtl/>
+        </w:rPr>
+        <w:t>דארווס</w:t>
+      </w:r>
+      <w:proofErr w:type="spellEnd"/>
+      <w:r>
+        <w:rPr>
+          <w:rFonts w:hint="cs"/>
+          <w:rtl/>
+        </w:rPr>
+        <w:t xml:space="preserve"> אמורה לסמן לנו את ה</w:t>
+      </w:r>
+      <w:proofErr w:type="spellStart"/>
+      <w:r>
+        <w:t>StopLoss</w:t>
+      </w:r>
+      <w:proofErr w:type="spellEnd"/>
+      <w:r>
+        <w:rPr>
+          <w:rFonts w:hint="cs"/>
+          <w:rtl/>
+        </w:rPr>
+        <w:t xml:space="preserve"> והנקודות רווח גם אמורות להיקבע לפי זה. יש פה עוד הרבה ניואנסים ובכל מקרה כנראה שזה יהיה בין הדברים האחרונים שלנו. </w:t>
+      </w:r>
+    </w:p>
+    <w:p>
+      <w:pPr>
+        <w:rPr>
+          <w:rFonts w:hint="cs"/>
+          <w:rtl/>
+        </w:rPr>
+      </w:pPr>
+      <w:r>
+        <w:rPr>
+          <w:rFonts w:hint="cs"/>
+          <w:rtl/>
+        </w:rPr>
+        <w:t xml:space="preserve">ביצוע פעולות בחשבון המסחר: צריך ליצור </w:t>
+      </w:r>
+      <w:r>
+        <w:t>class Account</w:t>
+      </w:r>
+      <w:r>
+        <w:rPr>
+          <w:rFonts w:hint="cs"/>
+          <w:rtl/>
+        </w:rPr>
+        <w:t xml:space="preserve"> נוסיף לו שדות של </w:t>
+      </w:r>
+      <w:r>
+        <w:t>balance, stocks[symbol][amount], history[Trade]</w:t>
+      </w:r>
+      <w:r>
+        <w:rPr>
+          <w:rtl/>
+        </w:rPr>
+        <w:br/>
+      </w:r>
+      <w:r>
+        <w:rPr>
+          <w:rFonts w:hint="cs"/>
+          <w:rtl/>
+        </w:rPr>
+        <w:t xml:space="preserve">גם עבור </w:t>
+      </w:r>
+      <w:r>
+        <w:t>Trade</w:t>
+      </w:r>
+      <w:r>
+        <w:rPr>
+          <w:rFonts w:hint="cs"/>
+          <w:rtl/>
+        </w:rPr>
+        <w:t xml:space="preserve"> נכון לבנות מחלקה עם שדות כמו </w:t>
+      </w:r>
+      <w:r>
+        <w:t>symbol, start-trade, end-trade, start-price, end-price, amount, total</w:t>
+      </w:r>
+    </w:p>
+    <w:p>
+      <w:pPr>
+        <w:rPr>
+          <w:rtl/>
+        </w:rPr>
+      </w:pPr>
+      <w:r>
+        <w:rPr>
+          <w:rFonts w:hint="cs"/>
+          <w:rtl/>
+        </w:rPr>
+        <w:t xml:space="preserve">ניתוח חשבון מסחר: בסוף נצטרך לקחת את ההיסטוריה ביצועיים ולנתח אותה בין אם גרף, </w:t>
+      </w:r>
+      <w:r>
+        <w:t>DD</w:t>
+      </w:r>
+      <w:r>
+        <w:rPr>
+          <w:rFonts w:hint="cs"/>
+          <w:rtl/>
+        </w:rPr>
+        <w:t xml:space="preserve"> תשואה שארפ וכו'</w:t>
+      </w:r>
+    </w:p>
+    <w:p>
+      <w:pPr>
+        <w:rPr>
+          <w:rFonts w:hint="cs"/>
+          <w:rtl/>
+        </w:rPr>
+      </w:pPr>
+    </w:p>
+    <w:p>
+      <w:pPr>
+        <w:rPr>
+          <w:rtl/>
+        </w:rPr>
+      </w:pPr>
+      <w:r>
+        <w:rPr>
+          <w:rFonts w:hint="cs"/>
+          <w:rtl/>
+        </w:rPr>
+        <w:lastRenderedPageBreak/>
+        <w:t xml:space="preserve">קובץ ראשי: </w:t>
+      </w:r>
+    </w:p>
+    <w:p>
+      <w:pPr>
+        <w:rPr>
+          <w:rtl/>
+        </w:rPr>
+      </w:pPr>
+      <w:r>
+        <w:rPr>
+          <w:rFonts w:hint="cs"/>
+          <w:rtl/>
+        </w:rPr>
+        <w:t xml:space="preserve">הרצת </w:t>
+      </w:r>
+      <w:proofErr w:type="spellStart"/>
+      <w:r>
+        <w:rPr>
+          <w:rFonts w:hint="cs"/>
+          <w:rtl/>
+        </w:rPr>
+        <w:t>סימולצית</w:t>
+      </w:r>
+      <w:proofErr w:type="spellEnd"/>
+      <w:r>
+        <w:rPr>
+          <w:rFonts w:hint="cs"/>
+          <w:rtl/>
+        </w:rPr>
+        <w:t xml:space="preserve"> מסחר: </w:t>
+      </w:r>
+    </w:p>
+    <w:p>
+      <w:pPr>
+        <w:rPr>
+          <w:rtl/>
+        </w:rPr>
+      </w:pPr>
+      <w:r>
+        <w:rPr>
+          <w:rFonts w:hint="cs"/>
+          <w:rtl/>
+        </w:rPr>
+        <w:t xml:space="preserve">כללי עבור כל תחילת יום מסחר, אם השוק במגמת עלייה בודקים עבור כל המניות שלנו אם יש מנייה שקיבלה וי בכל האינדיקטורים שלה, לדוגמה פרצה </w:t>
+      </w:r>
+      <w:proofErr w:type="spellStart"/>
+      <w:r>
+        <w:rPr>
+          <w:rFonts w:hint="cs"/>
+          <w:rtl/>
+        </w:rPr>
+        <w:t>דארווס</w:t>
+      </w:r>
+      <w:proofErr w:type="spellEnd"/>
+      <w:r>
+        <w:rPr>
+          <w:rFonts w:hint="cs"/>
+          <w:rtl/>
+        </w:rPr>
+        <w:t xml:space="preserve"> כעת עם ווליום מעל הממוצע. אם כן נכניס פקודת קנייה ליום שלמחרת. באופן דומה אם השוק במגמת ירידה. אם השוק ניטרלי אולי לא להיכנס. </w:t>
+      </w:r>
+    </w:p>
+    <w:p>
+      <w:pPr>
+        <w:rPr>
+          <w:rtl/>
+        </w:rPr>
+      </w:pPr>
+      <w:r>
+        <w:rPr>
+          <w:rFonts w:hint="cs"/>
+          <w:rtl/>
+        </w:rPr>
+        <w:t xml:space="preserve">כל פקודה צריכה להיות עם </w:t>
+      </w:r>
+      <w:proofErr w:type="spellStart"/>
+      <w:r>
+        <w:rPr>
+          <w:rFonts w:hint="cs"/>
+          <w:rtl/>
+        </w:rPr>
+        <w:t>האסטרטגיית</w:t>
+      </w:r>
+      <w:proofErr w:type="spellEnd"/>
+      <w:r>
+        <w:rPr>
+          <w:rFonts w:hint="cs"/>
+          <w:rtl/>
+        </w:rPr>
+        <w:t xml:space="preserve"> ניהול הסיכונים שנבחר ל</w:t>
+      </w:r>
+      <w:r>
+        <w:t>take profit, stop loss</w:t>
+      </w:r>
+      <w:r>
+        <w:rPr>
+          <w:rFonts w:hint="cs"/>
+          <w:rtl/>
+        </w:rPr>
+        <w:t xml:space="preserve"> </w:t>
+      </w:r>
+      <w:proofErr w:type="spellStart"/>
+      <w:r>
+        <w:rPr>
+          <w:rFonts w:hint="cs"/>
+          <w:rtl/>
+        </w:rPr>
+        <w:t>וכו</w:t>
+      </w:r>
+      <w:proofErr w:type="spellEnd"/>
+    </w:p>
+    <w:p>
+      <w:pPr>
+        <w:rPr>
+          <w:rtl/>
+        </w:rPr>
+      </w:pPr>
+      <w:r>
+        <w:rPr>
+          <w:rFonts w:hint="cs"/>
+          <w:rtl/>
+        </w:rPr>
+        <w:t xml:space="preserve">נצטרך לעדכן את חשבון המסחר שלנו מבחינת עלויות וביצוע עסקה. </w:t>
+      </w:r>
+    </w:p>
+    <w:p>
+      <w:pPr>
+        <w:rPr>
+          <w:rtl/>
+        </w:rPr>
+      </w:pPr>
+      <w:r>
+        <w:rPr>
+          <w:rFonts w:hint="cs"/>
+          <w:rtl/>
+        </w:rPr>
+        <w:t xml:space="preserve">בסוף מציגים את כל הנתונים מהניתוח היסטורית פעולות </w:t>
+      </w:r>
+    </w:p>
+    <w:p>
+      <w:pPr>
+        <w:rPr>
+          <w:rFonts w:hint="cs"/>
+          <w:rtl/>
+        </w:rPr>
+      </w:pPr>
+    </w:p>
+    <w:p>
+      <w:pPr>
+        <w:pStyle w:val="a9"/>
+        <w:ind w:left="1440"/>
+        <w:rPr>
+          <w:rFonts w:hint="cs"/>
+          <w:rtl/>
+        </w:rPr>
+      </w:pPr>
     </w:p>
     <w:sectPr>
       <w:pgSz w:w="11906" w:h="16838"/>
@@ -1704,7 +2512,7 @@
   <w:abstractNum w:abstractNumId="1" w15:restartNumberingAfterBreak="0">
     <w:nsid w:val="2E5C371C"/>
     <w:multiLevelType w:val="multilevel"/>
-    <w:tmpl w:val="BE0ECD40"/>
+    <w:tmpl w:val="8042DC92"/>
     <w:lvl w:ilvl="0">
       <w:start w:val="1"/>
       <w:numFmt w:val="bullet"/>
@@ -1721,20 +2529,16 @@
         <w:sz w:val="20"/>
       </w:rPr>
     </w:lvl>
-    <w:lvl w:ilvl="1" w:tentative="1">
-      <w:start w:val="1"/>
-      <w:numFmt w:val="bullet"/>
-      <w:lvlText w:val="o"/>
-      <w:lvlJc w:val="left"/>
-      <w:pPr>
-        <w:tabs>
-          <w:tab w:val="num" w:pos="1440"/>
-        </w:tabs>
+    <w:lvl w:ilvl="1">
+      <w:start w:val="1"/>
+      <w:numFmt w:val="decimal"/>
+      <w:lvlText w:val="%2."/>
+      <w:lvlJc w:val="left"/>
+      <w:pPr>
         <w:ind w:left="1440" w:hanging="360"/>
       </w:pPr>
       <w:rPr>
-        <w:rFonts w:ascii="Courier New" w:hAnsi="Courier New" w:hint="default"/>
-        <w:sz w:val="20"/>
+        <w:rFonts w:hint="default"/>
       </w:rPr>
     </w:lvl>
     <w:lvl w:ilvl="2" w:tentative="1">

</xml_diff>

<commit_message>
add the stragety of Or
</commit_message>
<xml_diff>
--- a/אסטרטגיית מסחר גסי ליברמור.docx
+++ b/אסטרטגיית מסחר גסי ליברמור.docx
@@ -1839,14 +1839,7 @@
           <w:rFonts w:hint="cs"/>
           <w:rtl/>
         </w:rPr>
-        <w:t xml:space="preserve">כתיבת פונקציה שתעבור על הדאטה ותמצא אם יש ערכים חריגים, במידה וכן </w:t>
-      </w:r>
-      <w:r>
-        <w:rPr>
-          <w:rFonts w:hint="cs"/>
-          <w:rtl/>
-        </w:rPr>
-        <w:t>לקחת ממוצע של יום לפני יום אחרי (או כל פתרון אחר).</w:t>
+        <w:t>כתיבת פונקציה שתעבור על הדאטה ותמצא אם יש ערכים חריגים, במידה וכן לקחת ממוצע של יום לפני יום אחרי (או כל פתרון אחר).</w:t>
       </w:r>
       <w:r>
         <w:rPr>
@@ -2093,7 +2086,6 @@
     <w:p>
       <w:pPr>
         <w:rPr>
-          <w:rFonts w:hint="cs"/>
           <w:rtl/>
         </w:rPr>
       </w:pPr>
@@ -2171,7 +2163,6 @@
     <w:p>
       <w:pPr>
         <w:rPr>
-          <w:rFonts w:hint="cs"/>
           <w:rtl/>
         </w:rPr>
       </w:pPr>
@@ -2331,7 +2322,6 @@
     <w:p>
       <w:pPr>
         <w:rPr>
-          <w:rFonts w:hint="cs"/>
           <w:rtl/>
         </w:rPr>
       </w:pPr>
@@ -2341,7 +2331,512 @@
         <w:pStyle w:val="a9"/>
         <w:ind w:left="1440"/>
         <w:rPr>
-          <w:rFonts w:hint="cs"/>
+          <w:rtl/>
+        </w:rPr>
+      </w:pPr>
+    </w:p>
+    <w:p>
+      <w:pPr>
+        <w:pStyle w:val="a9"/>
+        <w:ind w:left="1440"/>
+        <w:rPr>
+          <w:rtl/>
+        </w:rPr>
+      </w:pPr>
+    </w:p>
+    <w:p>
+      <w:pPr>
+        <w:pStyle w:val="a9"/>
+        <w:ind w:left="1440"/>
+        <w:rPr>
+          <w:rtl/>
+        </w:rPr>
+      </w:pPr>
+    </w:p>
+    <w:p>
+      <w:pPr>
+        <w:pStyle w:val="a9"/>
+        <w:ind w:left="1440"/>
+        <w:rPr>
+          <w:rtl/>
+        </w:rPr>
+      </w:pPr>
+    </w:p>
+    <w:p>
+      <w:pPr>
+        <w:pStyle w:val="a9"/>
+        <w:ind w:left="1440"/>
+        <w:rPr>
+          <w:rtl/>
+        </w:rPr>
+      </w:pPr>
+    </w:p>
+    <w:p>
+      <w:pPr>
+        <w:pStyle w:val="a9"/>
+        <w:ind w:left="1440"/>
+        <w:rPr>
+          <w:rtl/>
+        </w:rPr>
+      </w:pPr>
+    </w:p>
+    <w:p>
+      <w:pPr>
+        <w:pStyle w:val="a9"/>
+        <w:ind w:left="1440"/>
+        <w:rPr>
+          <w:rtl/>
+        </w:rPr>
+      </w:pPr>
+    </w:p>
+    <w:p>
+      <w:pPr>
+        <w:pStyle w:val="a9"/>
+        <w:ind w:left="1440"/>
+        <w:rPr>
+          <w:rtl/>
+        </w:rPr>
+      </w:pPr>
+    </w:p>
+    <w:p>
+      <w:pPr>
+        <w:pStyle w:val="a9"/>
+        <w:ind w:left="1440"/>
+        <w:rPr>
+          <w:rtl/>
+        </w:rPr>
+      </w:pPr>
+    </w:p>
+    <w:p>
+      <w:pPr>
+        <w:pStyle w:val="a9"/>
+        <w:ind w:left="1440"/>
+        <w:rPr>
+          <w:rtl/>
+        </w:rPr>
+      </w:pPr>
+    </w:p>
+    <w:p>
+      <w:pPr>
+        <w:pStyle w:val="a9"/>
+        <w:ind w:left="1440"/>
+        <w:rPr>
+          <w:rtl/>
+        </w:rPr>
+      </w:pPr>
+    </w:p>
+    <w:p>
+      <w:pPr>
+        <w:pStyle w:val="a9"/>
+        <w:ind w:left="1440"/>
+        <w:rPr>
+          <w:rtl/>
+        </w:rPr>
+      </w:pPr>
+    </w:p>
+    <w:p>
+      <w:pPr>
+        <w:pStyle w:val="a9"/>
+        <w:ind w:left="1440"/>
+        <w:rPr>
+          <w:rtl/>
+        </w:rPr>
+      </w:pPr>
+    </w:p>
+    <w:p>
+      <w:pPr>
+        <w:pStyle w:val="a9"/>
+        <w:ind w:left="1440"/>
+        <w:rPr>
+          <w:rtl/>
+        </w:rPr>
+      </w:pPr>
+    </w:p>
+    <w:p>
+      <w:pPr>
+        <w:pStyle w:val="a9"/>
+        <w:ind w:left="1440"/>
+        <w:rPr>
+          <w:rtl/>
+        </w:rPr>
+      </w:pPr>
+    </w:p>
+    <w:p>
+      <w:pPr>
+        <w:pStyle w:val="a9"/>
+        <w:ind w:left="1440"/>
+        <w:rPr>
+          <w:rtl/>
+        </w:rPr>
+      </w:pPr>
+    </w:p>
+    <w:p>
+      <w:pPr>
+        <w:pStyle w:val="a9"/>
+        <w:ind w:left="1440"/>
+        <w:rPr>
+          <w:rtl/>
+        </w:rPr>
+      </w:pPr>
+    </w:p>
+    <w:p>
+      <w:pPr>
+        <w:pStyle w:val="a9"/>
+        <w:ind w:left="1440"/>
+        <w:rPr>
+          <w:rtl/>
+        </w:rPr>
+      </w:pPr>
+    </w:p>
+    <w:p>
+      <w:pPr>
+        <w:pStyle w:val="a9"/>
+        <w:ind w:left="1440"/>
+        <w:rPr>
+          <w:rtl/>
+        </w:rPr>
+      </w:pPr>
+    </w:p>
+    <w:p>
+      <w:pPr>
+        <w:pStyle w:val="a9"/>
+        <w:ind w:left="1440"/>
+        <w:rPr>
+          <w:rtl/>
+        </w:rPr>
+      </w:pPr>
+    </w:p>
+    <w:p>
+      <w:pPr>
+        <w:pStyle w:val="a9"/>
+        <w:ind w:left="1440"/>
+        <w:rPr>
+          <w:rtl/>
+        </w:rPr>
+      </w:pPr>
+    </w:p>
+    <w:p>
+      <w:pPr>
+        <w:pStyle w:val="a9"/>
+        <w:ind w:left="1440"/>
+        <w:rPr>
+          <w:rtl/>
+        </w:rPr>
+      </w:pPr>
+    </w:p>
+    <w:p>
+      <w:pPr>
+        <w:pStyle w:val="a9"/>
+        <w:ind w:left="1440"/>
+        <w:rPr>
+          <w:rtl/>
+        </w:rPr>
+      </w:pPr>
+    </w:p>
+    <w:p>
+      <w:pPr>
+        <w:pStyle w:val="a9"/>
+        <w:ind w:left="1440"/>
+        <w:rPr>
+          <w:rtl/>
+        </w:rPr>
+      </w:pPr>
+    </w:p>
+    <w:p>
+      <w:pPr>
+        <w:pStyle w:val="a9"/>
+        <w:ind w:left="1440"/>
+        <w:rPr>
+          <w:rtl/>
+        </w:rPr>
+      </w:pPr>
+    </w:p>
+    <w:p>
+      <w:pPr>
+        <w:pStyle w:val="a9"/>
+        <w:ind w:left="1440"/>
+        <w:rPr>
+          <w:rtl/>
+        </w:rPr>
+      </w:pPr>
+    </w:p>
+    <w:p>
+      <w:pPr>
+        <w:pStyle w:val="a9"/>
+        <w:ind w:left="1440"/>
+        <w:rPr>
+          <w:rtl/>
+        </w:rPr>
+      </w:pPr>
+    </w:p>
+    <w:p>
+      <w:pPr>
+        <w:pStyle w:val="a9"/>
+        <w:ind w:left="1440"/>
+        <w:rPr>
+          <w:rtl/>
+        </w:rPr>
+      </w:pPr>
+    </w:p>
+    <w:p>
+      <w:pPr>
+        <w:pStyle w:val="a9"/>
+        <w:ind w:left="1440"/>
+        <w:rPr>
+          <w:rtl/>
+        </w:rPr>
+      </w:pPr>
+    </w:p>
+    <w:p>
+      <w:pPr>
+        <w:pStyle w:val="a9"/>
+        <w:ind w:left="1440"/>
+        <w:rPr>
+          <w:rtl/>
+        </w:rPr>
+      </w:pPr>
+    </w:p>
+    <w:p>
+      <w:pPr>
+        <w:pStyle w:val="a9"/>
+        <w:ind w:left="1440"/>
+        <w:rPr>
+          <w:rtl/>
+        </w:rPr>
+      </w:pPr>
+    </w:p>
+    <w:p>
+      <w:pPr>
+        <w:pStyle w:val="a9"/>
+        <w:ind w:left="1440"/>
+        <w:rPr>
+          <w:rtl/>
+        </w:rPr>
+      </w:pPr>
+    </w:p>
+    <w:p>
+      <w:pPr>
+        <w:pStyle w:val="a9"/>
+        <w:ind w:left="1440"/>
+        <w:rPr>
+          <w:rtl/>
+        </w:rPr>
+      </w:pPr>
+    </w:p>
+    <w:p>
+      <w:pPr>
+        <w:pStyle w:val="a9"/>
+        <w:ind w:left="1440"/>
+        <w:rPr>
+          <w:rtl/>
+        </w:rPr>
+      </w:pPr>
+    </w:p>
+    <w:p>
+      <w:pPr>
+        <w:pStyle w:val="a9"/>
+        <w:ind w:left="1440"/>
+        <w:rPr>
+          <w:rtl/>
+        </w:rPr>
+      </w:pPr>
+    </w:p>
+    <w:p>
+      <w:pPr>
+        <w:pStyle w:val="a9"/>
+        <w:ind w:left="1440"/>
+        <w:rPr>
+          <w:rtl/>
+        </w:rPr>
+      </w:pPr>
+    </w:p>
+    <w:p>
+      <w:pPr>
+        <w:pStyle w:val="a9"/>
+        <w:ind w:left="1440"/>
+        <w:rPr>
+          <w:rtl/>
+        </w:rPr>
+      </w:pPr>
+    </w:p>
+    <w:p>
+      <w:pPr>
+        <w:pStyle w:val="a9"/>
+        <w:ind w:left="1440"/>
+        <w:rPr>
+          <w:rtl/>
+        </w:rPr>
+      </w:pPr>
+    </w:p>
+    <w:p>
+      <w:pPr>
+        <w:pStyle w:val="a9"/>
+        <w:ind w:left="1440"/>
+        <w:rPr>
+          <w:rtl/>
+        </w:rPr>
+      </w:pPr>
+      <w:r>
+        <w:rPr>
+          <w:rFonts w:cs="Arial"/>
+          <w:rtl/>
+        </w:rPr>
+        <w:lastRenderedPageBreak/>
+        <w:drawing>
+          <wp:anchor distT="0" distB="0" distL="114300" distR="114300" simplePos="0" relativeHeight="251660288" behindDoc="0" locked="0" layoutInCell="1" allowOverlap="1" wp14:anchorId="0CC9EB78" wp14:editId="2EEB58CE">
+            <wp:simplePos x="0" y="0"/>
+            <wp:positionH relativeFrom="column">
+              <wp:posOffset>4184650</wp:posOffset>
+            </wp:positionH>
+            <wp:positionV relativeFrom="paragraph">
+              <wp:posOffset>184150</wp:posOffset>
+            </wp:positionV>
+            <wp:extent cx="1950085" cy="2514600"/>
+            <wp:effectExtent l="0" t="0" r="0" b="0"/>
+            <wp:wrapThrough wrapText="bothSides">
+              <wp:wrapPolygon edited="0">
+                <wp:start x="0" y="0"/>
+                <wp:lineTo x="0" y="21436"/>
+                <wp:lineTo x="21312" y="21436"/>
+                <wp:lineTo x="21312" y="0"/>
+                <wp:lineTo x="0" y="0"/>
+              </wp:wrapPolygon>
+            </wp:wrapThrough>
+            <wp:docPr id="3" name="תמונה 3"/>
+            <wp:cNvGraphicFramePr>
+              <a:graphicFrameLocks xmlns:a="http://schemas.openxmlformats.org/drawingml/2006/main" noChangeAspect="1"/>
+            </wp:cNvGraphicFramePr>
+            <a:graphic xmlns:a="http://schemas.openxmlformats.org/drawingml/2006/main">
+              <a:graphicData uri="http://schemas.openxmlformats.org/drawingml/2006/picture">
+                <pic:pic xmlns:pic="http://schemas.openxmlformats.org/drawingml/2006/picture">
+                  <pic:nvPicPr>
+                    <pic:cNvPr id="1" name=""/>
+                    <pic:cNvPicPr/>
+                  </pic:nvPicPr>
+                  <pic:blipFill>
+                    <a:blip r:embed="rId6">
+                      <a:extLst>
+                        <a:ext uri="{28A0092B-C50C-407E-A947-70E740481C1C}">
+                          <a14:useLocalDpi xmlns:a14="http://schemas.microsoft.com/office/drawing/2010/main" val="0"/>
+                        </a:ext>
+                      </a:extLst>
+                    </a:blip>
+                    <a:stretch>
+                      <a:fillRect/>
+                    </a:stretch>
+                  </pic:blipFill>
+                  <pic:spPr>
+                    <a:xfrm>
+                      <a:off x="0" y="0"/>
+                      <a:ext cx="1950085" cy="2514600"/>
+                    </a:xfrm>
+                    <a:prstGeom prst="rect">
+                      <a:avLst/>
+                    </a:prstGeom>
+                  </pic:spPr>
+                </pic:pic>
+              </a:graphicData>
+            </a:graphic>
+            <wp14:sizeRelH relativeFrom="page">
+              <wp14:pctWidth>0</wp14:pctWidth>
+            </wp14:sizeRelH>
+            <wp14:sizeRelV relativeFrom="page">
+              <wp14:pctHeight>0</wp14:pctHeight>
+            </wp14:sizeRelV>
+          </wp:anchor>
+        </w:drawing>
+      </w:r>
+      <w:r>
+        <w:rPr>
+          <w:rFonts w:cs="Arial"/>
+          <w:rtl/>
+        </w:rPr>
+        <w:drawing>
+          <wp:anchor distT="0" distB="0" distL="114300" distR="114300" simplePos="0" relativeHeight="251659264" behindDoc="0" locked="0" layoutInCell="1" allowOverlap="1" wp14:anchorId="43E89992" wp14:editId="56608F7C">
+            <wp:simplePos x="0" y="0"/>
+            <wp:positionH relativeFrom="column">
+              <wp:posOffset>-914400</wp:posOffset>
+            </wp:positionH>
+            <wp:positionV relativeFrom="paragraph">
+              <wp:posOffset>0</wp:posOffset>
+            </wp:positionV>
+            <wp:extent cx="5274310" cy="2773680"/>
+            <wp:effectExtent l="0" t="0" r="2540" b="7620"/>
+            <wp:wrapThrough wrapText="bothSides">
+              <wp:wrapPolygon edited="0">
+                <wp:start x="0" y="0"/>
+                <wp:lineTo x="0" y="21511"/>
+                <wp:lineTo x="21532" y="21511"/>
+                <wp:lineTo x="21532" y="0"/>
+                <wp:lineTo x="0" y="0"/>
+              </wp:wrapPolygon>
+            </wp:wrapThrough>
+            <wp:docPr id="2" name="תמונה 2"/>
+            <wp:cNvGraphicFramePr>
+              <a:graphicFrameLocks xmlns:a="http://schemas.openxmlformats.org/drawingml/2006/main" noChangeAspect="1"/>
+            </wp:cNvGraphicFramePr>
+            <a:graphic xmlns:a="http://schemas.openxmlformats.org/drawingml/2006/main">
+              <a:graphicData uri="http://schemas.openxmlformats.org/drawingml/2006/picture">
+                <pic:pic xmlns:pic="http://schemas.openxmlformats.org/drawingml/2006/picture">
+                  <pic:nvPicPr>
+                    <pic:cNvPr id="1" name=""/>
+                    <pic:cNvPicPr/>
+                  </pic:nvPicPr>
+                  <pic:blipFill>
+                    <a:blip r:embed="rId7" cstate="print">
+                      <a:extLst>
+                        <a:ext uri="{28A0092B-C50C-407E-A947-70E740481C1C}">
+                          <a14:useLocalDpi xmlns:a14="http://schemas.microsoft.com/office/drawing/2010/main" val="0"/>
+                        </a:ext>
+                      </a:extLst>
+                    </a:blip>
+                    <a:stretch>
+                      <a:fillRect/>
+                    </a:stretch>
+                  </pic:blipFill>
+                  <pic:spPr>
+                    <a:xfrm>
+                      <a:off x="0" y="0"/>
+                      <a:ext cx="5274310" cy="2773680"/>
+                    </a:xfrm>
+                    <a:prstGeom prst="rect">
+                      <a:avLst/>
+                    </a:prstGeom>
+                  </pic:spPr>
+                </pic:pic>
+              </a:graphicData>
+            </a:graphic>
+            <wp14:sizeRelH relativeFrom="page">
+              <wp14:pctWidth>0</wp14:pctWidth>
+            </wp14:sizeRelH>
+            <wp14:sizeRelV relativeFrom="page">
+              <wp14:pctHeight>0</wp14:pctHeight>
+            </wp14:sizeRelV>
+          </wp:anchor>
+        </w:drawing>
+      </w:r>
+      <w:r>
+        <w:rPr>
+          <w:rFonts w:hint="cs"/>
+          <w:rtl/>
+        </w:rPr>
+        <w:t xml:space="preserve">תוצאות ראשוניות </w:t>
+      </w:r>
+    </w:p>
+    <w:p>
+      <w:pPr>
+        <w:pStyle w:val="a9"/>
+        <w:ind w:left="1440"/>
+        <w:rPr>
+          <w:rtl/>
+        </w:rPr>
+      </w:pPr>
+    </w:p>
+    <w:p>
+      <w:pPr>
+        <w:pStyle w:val="a9"/>
+        <w:ind w:left="1440"/>
+        <w:rPr>
           <w:rtl/>
         </w:rPr>
       </w:pPr>

</xml_diff>